<commit_message>
annexe 2b plus debut tp1
</commit_message>
<xml_diff>
--- a/Ateliers/Atelier2B-Librairie_Gson.docx
+++ b/Ateliers/Atelier2B-Librairie_Gson.docx
@@ -30,11 +30,9 @@
       <w:r>
         <w:t xml:space="preserve">Librairie </w:t>
       </w:r>
-      <w:proofErr w:type="spellStart"/>
       <w:r>
         <w:t>Gson</w:t>
       </w:r>
-      <w:proofErr w:type="spellEnd"/>
     </w:p>
     <w:p>
       <w:pPr>
@@ -66,51 +64,7 @@
           <w:sz w:val="26"/>
           <w:szCs w:val="26"/>
         </w:rPr>
-        <w:t xml:space="preserve">GSON et la magie de la réflexion Java </w:t>
-      </w:r>
-      <w:proofErr w:type="gramStart"/>
-      <w:r>
-        <w:rPr>
-          <w:rFonts w:eastAsiaTheme="majorEastAsia" w:cstheme="majorBidi"/>
-          <w:iCs/>
-          <w:color w:val="C00000"/>
-          <w:sz w:val="26"/>
-          <w:szCs w:val="26"/>
-        </w:rPr>
-        <w:t>( Java</w:t>
-      </w:r>
-      <w:proofErr w:type="gramEnd"/>
-      <w:r>
-        <w:rPr>
-          <w:rFonts w:eastAsiaTheme="majorEastAsia" w:cstheme="majorBidi"/>
-          <w:iCs/>
-          <w:color w:val="C00000"/>
-          <w:sz w:val="26"/>
-          <w:szCs w:val="26"/>
-        </w:rPr>
-        <w:t xml:space="preserve"> </w:t>
-      </w:r>
-      <w:proofErr w:type="spellStart"/>
-      <w:r>
-        <w:rPr>
-          <w:rFonts w:eastAsiaTheme="majorEastAsia" w:cstheme="majorBidi"/>
-          <w:iCs/>
-          <w:color w:val="C00000"/>
-          <w:sz w:val="26"/>
-          <w:szCs w:val="26"/>
-        </w:rPr>
-        <w:t>Reflection</w:t>
-      </w:r>
-      <w:proofErr w:type="spellEnd"/>
-      <w:r>
-        <w:rPr>
-          <w:rFonts w:eastAsiaTheme="majorEastAsia" w:cstheme="majorBidi"/>
-          <w:iCs/>
-          <w:color w:val="C00000"/>
-          <w:sz w:val="26"/>
-          <w:szCs w:val="26"/>
-        </w:rPr>
-        <w:t xml:space="preserve"> )</w:t>
+        <w:t>GSON et la magie de la réflexion Java ( Java Reflection )</w:t>
       </w:r>
     </w:p>
     <w:p>
@@ -126,6 +80,9 @@
       </w:pPr>
     </w:p>
     <w:p>
+      <w:pPr>
+        <w:jc w:val="both"/>
+      </w:pPr>
       <w:r>
         <w:t>Vous avez prouvé que vous êtes capables de récupérer des informations provenant d'un fichier JSON mais, dépendant de la complexité / profondeur de la structure du fichier, cela peut vite devenir compliqué à récupérer les données pour en créer des objets.</w:t>
       </w:r>
@@ -143,7 +100,19 @@
           <w:rPr>
             <w:rStyle w:val="Lienhypertexte"/>
           </w:rPr>
-          <w:t>https://github.com/google/gson</w:t>
+          <w:t>https://github.com/</w:t>
+        </w:r>
+        <w:r>
+          <w:rPr>
+            <w:rStyle w:val="Lienhypertexte"/>
+          </w:rPr>
+          <w:t>g</w:t>
+        </w:r>
+        <w:r>
+          <w:rPr>
+            <w:rStyle w:val="Lienhypertexte"/>
+          </w:rPr>
+          <w:t>oogle/gson</w:t>
         </w:r>
       </w:hyperlink>
       <w:r>
@@ -204,15 +173,7 @@
             <w:rFonts w:ascii="Courier New" w:eastAsia="Times New Roman" w:hAnsi="Courier New" w:cs="Courier New"/>
             <w:lang w:eastAsia="fr-CA"/>
           </w:rPr>
-          <w:t>https://api.jsonbin.io/v3/b/637056232b3499323bfe110a?meta</w:t>
-        </w:r>
-        <w:r>
-          <w:rPr>
-            <w:rStyle w:val="Lienhypertexte"/>
-            <w:rFonts w:ascii="Courier New" w:eastAsia="Times New Roman" w:hAnsi="Courier New" w:cs="Courier New"/>
-            <w:lang w:eastAsia="fr-CA"/>
-          </w:rPr>
-          <w:t>=false</w:t>
+          <w:t>https://api.jsonbin.io/v3/b/637056232b3499323bfe110a?meta=false</w:t>
         </w:r>
       </w:hyperlink>
     </w:p>
@@ -266,7 +227,6 @@
         </w:rPr>
         <w:t xml:space="preserve">Utiliser une </w:t>
       </w:r>
-      <w:proofErr w:type="spellStart"/>
       <w:r>
         <w:rPr>
           <w:rFonts w:ascii="Courier New" w:hAnsi="Courier New" w:cs="Courier New"/>
@@ -274,7 +234,6 @@
         </w:rPr>
         <w:t>StringRequest</w:t>
       </w:r>
-      <w:proofErr w:type="spellEnd"/>
       <w:r>
         <w:rPr>
           <w:lang w:eastAsia="fr-CA"/>
@@ -309,21 +268,13 @@
         <w:rPr>
           <w:lang w:eastAsia="fr-CA"/>
         </w:rPr>
-        <w:t xml:space="preserve">tiliser GSON tel qu'indiqué dans le lien sur </w:t>
+        <w:t>tiliser GSON tel qu'indiqué dans le lien sur github ci-haut</w:t>
       </w:r>
-      <w:proofErr w:type="spellStart"/>
       <w:r>
         <w:rPr>
           <w:lang w:eastAsia="fr-CA"/>
         </w:rPr>
-        <w:t>github</w:t>
-      </w:r>
-      <w:proofErr w:type="spellEnd"/>
-      <w:r>
-        <w:rPr>
-          <w:lang w:eastAsia="fr-CA"/>
-        </w:rPr>
-        <w:t xml:space="preserve"> ci-haut</w:t>
+        <w:t xml:space="preserve"> ( placer des parenth`ses et des guillemets )</w:t>
       </w:r>
     </w:p>
     <w:p>
@@ -343,7 +294,6 @@
         </w:rPr>
         <w:t xml:space="preserve">Ajouter une classe </w:t>
       </w:r>
-      <w:proofErr w:type="spellStart"/>
       <w:r>
         <w:rPr>
           <w:rFonts w:ascii="Courier New" w:hAnsi="Courier New" w:cs="Courier New"/>
@@ -351,7 +301,6 @@
         </w:rPr>
         <w:t>ListeProduits</w:t>
       </w:r>
-      <w:proofErr w:type="spellEnd"/>
       <w:r>
         <w:rPr>
           <w:lang w:eastAsia="fr-CA"/>
@@ -480,7 +429,6 @@
         </w:rPr>
         <w:t xml:space="preserve">Créer un objet </w:t>
       </w:r>
-      <w:proofErr w:type="spellStart"/>
       <w:r>
         <w:rPr>
           <w:rFonts w:ascii="Courier New" w:hAnsi="Courier New" w:cs="Courier New"/>
@@ -488,27 +436,17 @@
         </w:rPr>
         <w:t>Gson</w:t>
       </w:r>
-      <w:proofErr w:type="spellEnd"/>
-      <w:r>
-        <w:rPr>
-          <w:lang w:eastAsia="fr-CA"/>
-        </w:rPr>
-        <w:t xml:space="preserve"> à l'aide de </w:t>
-      </w:r>
-      <w:proofErr w:type="spellStart"/>
-      <w:r>
-        <w:rPr>
-          <w:rFonts w:ascii="Courier New" w:hAnsi="Courier New" w:cs="Courier New"/>
-          <w:lang w:eastAsia="fr-CA"/>
-        </w:rPr>
-        <w:t>GsonBuilder</w:t>
-      </w:r>
-      <w:proofErr w:type="spellEnd"/>
       <w:r>
         <w:rPr>
           <w:lang w:eastAsia="fr-CA"/>
         </w:rPr>
         <w:t xml:space="preserve"> </w:t>
+      </w:r>
+      <w:r>
+        <w:rPr>
+          <w:lang w:eastAsia="fr-CA"/>
+        </w:rPr>
+        <w:t>avec le constructeur par défaut</w:t>
       </w:r>
     </w:p>
     <w:p>
@@ -540,7 +478,6 @@
         </w:rPr>
         <w:t xml:space="preserve"> un objet </w:t>
       </w:r>
-      <w:proofErr w:type="spellStart"/>
       <w:r>
         <w:rPr>
           <w:rFonts w:ascii="Courier New" w:hAnsi="Courier New" w:cs="Courier New"/>
@@ -548,14 +485,24 @@
         </w:rPr>
         <w:t>ListeProduits</w:t>
       </w:r>
-      <w:proofErr w:type="spellEnd"/>
       <w:r>
         <w:rPr>
           <w:lang w:eastAsia="fr-CA"/>
         </w:rPr>
-        <w:t xml:space="preserve"> à l'aide de la méthode </w:t>
+        <w:t xml:space="preserve"> </w:t>
       </w:r>
-      <w:proofErr w:type="spellStart"/>
+      <w:r>
+        <w:rPr>
+          <w:lang w:eastAsia="fr-CA"/>
+        </w:rPr>
+        <w:t>en appelant</w:t>
+      </w:r>
+      <w:r>
+        <w:rPr>
+          <w:lang w:eastAsia="fr-CA"/>
+        </w:rPr>
+        <w:t xml:space="preserve"> la méthode </w:t>
+      </w:r>
       <w:r>
         <w:rPr>
           <w:rFonts w:ascii="Courier New" w:hAnsi="Courier New" w:cs="Courier New"/>
@@ -563,14 +510,12 @@
         </w:rPr>
         <w:t>fromJson</w:t>
       </w:r>
-      <w:proofErr w:type="spellEnd"/>
       <w:r>
         <w:rPr>
           <w:lang w:eastAsia="fr-CA"/>
         </w:rPr>
         <w:t xml:space="preserve"> de la classe </w:t>
       </w:r>
-      <w:proofErr w:type="spellStart"/>
       <w:r>
         <w:rPr>
           <w:rFonts w:ascii="Courier New" w:hAnsi="Courier New" w:cs="Courier New"/>
@@ -578,12 +523,11 @@
         </w:rPr>
         <w:t>Gson</w:t>
       </w:r>
-      <w:proofErr w:type="spellEnd"/>
       <w:r>
         <w:rPr>
           <w:lang w:eastAsia="fr-CA"/>
         </w:rPr>
-        <w:t>.</w:t>
+        <w:t xml:space="preserve"> en lui passant la réponse du serveur et la classe déclarée au #3</w:t>
       </w:r>
     </w:p>
     <w:p>
@@ -601,106 +545,110 @@
         <w:rPr>
           <w:lang w:eastAsia="fr-CA"/>
         </w:rPr>
-        <w:t>Pour vous assurer que ça fonctionne, affichez les informations provenant de votre liste comme ceci dans la console :</w:t>
+        <w:t>Pour vous assurer que ça fonctionne, affichez</w:t>
       </w:r>
-    </w:p>
-    <w:p>
-      <w:pPr>
-        <w:rPr>
-          <w:lang w:eastAsia="fr-CA"/>
-        </w:rPr>
-      </w:pPr>
-    </w:p>
-    <w:p>
-      <w:pPr>
-        <w:rPr>
-          <w:lang w:eastAsia="fr-CA"/>
-        </w:rPr>
-      </w:pPr>
       <w:r>
         <w:rPr>
           <w:lang w:eastAsia="fr-CA"/>
         </w:rPr>
-        <w:lastRenderedPageBreak/>
-        <w:t>I/</w:t>
+        <w:t xml:space="preserve"> d’abord</w:t>
       </w:r>
-      <w:proofErr w:type="spellStart"/>
       <w:r>
         <w:rPr>
           <w:lang w:eastAsia="fr-CA"/>
         </w:rPr>
-        <w:t>System.out</w:t>
+        <w:t xml:space="preserve"> les informations provenant de votre liste comme ceci dans la console :</w:t>
       </w:r>
-      <w:proofErr w:type="spellEnd"/>
+    </w:p>
+    <w:p>
+      <w:pPr>
+        <w:rPr>
+          <w:lang w:eastAsia="fr-CA"/>
+        </w:rPr>
+      </w:pPr>
+    </w:p>
+    <w:p>
+      <w:pPr>
+        <w:jc w:val="center"/>
+        <w:rPr>
+          <w:lang w:eastAsia="fr-CA"/>
+        </w:rPr>
+      </w:pPr>
+      <w:r>
+        <w:rPr>
+          <w:noProof/>
+        </w:rPr>
+        <w:lastRenderedPageBreak/>
+        <w:drawing>
+          <wp:inline distT="0" distB="0" distL="0" distR="0" wp14:anchorId="2FAD51AF" wp14:editId="37583746">
+            <wp:extent cx="3992880" cy="327660"/>
+            <wp:effectExtent l="0" t="0" r="7620" b="0"/>
+            <wp:docPr id="1" name="Image 1"/>
+            <wp:cNvGraphicFramePr>
+              <a:graphicFrameLocks xmlns:a="http://schemas.openxmlformats.org/drawingml/2006/main" noChangeAspect="1"/>
+            </wp:cNvGraphicFramePr>
+            <a:graphic xmlns:a="http://schemas.openxmlformats.org/drawingml/2006/main">
+              <a:graphicData uri="http://schemas.openxmlformats.org/drawingml/2006/picture">
+                <pic:pic xmlns:pic="http://schemas.openxmlformats.org/drawingml/2006/picture">
+                  <pic:nvPicPr>
+                    <pic:cNvPr id="1" name=""/>
+                    <pic:cNvPicPr/>
+                  </pic:nvPicPr>
+                  <pic:blipFill rotWithShape="1">
+                    <a:blip r:embed="rId9"/>
+                    <a:srcRect l="-834" t="67832" r="28056" b="21035"/>
+                    <a:stretch/>
+                  </pic:blipFill>
+                  <pic:spPr bwMode="auto">
+                    <a:xfrm>
+                      <a:off x="0" y="0"/>
+                      <a:ext cx="3992880" cy="327660"/>
+                    </a:xfrm>
+                    <a:prstGeom prst="rect">
+                      <a:avLst/>
+                    </a:prstGeom>
+                    <a:ln>
+                      <a:noFill/>
+                    </a:ln>
+                    <a:extLst>
+                      <a:ext uri="{53640926-AAD7-44D8-BBD7-CCE9431645EC}">
+                        <a14:shadowObscured xmlns:a14="http://schemas.microsoft.com/office/drawing/2010/main"/>
+                      </a:ext>
+                    </a:extLst>
+                  </pic:spPr>
+                </pic:pic>
+              </a:graphicData>
+            </a:graphic>
+          </wp:inline>
+        </w:drawing>
+      </w:r>
+    </w:p>
+    <w:p>
+      <w:pPr>
+        <w:pStyle w:val="Paragraphedeliste"/>
+        <w:numPr>
+          <w:ilvl w:val="0"/>
+          <w:numId w:val="43"/>
+        </w:numPr>
+        <w:rPr>
+          <w:lang w:eastAsia="fr-CA"/>
+        </w:rPr>
+      </w:pPr>
       <w:r>
         <w:rPr>
           <w:lang w:eastAsia="fr-CA"/>
         </w:rPr>
-        <w:t>: Pack Tour de France 349.99</w:t>
+        <w:t>Transformer votre liste afin de créer un SimpleAdapter et de gérer les clics sur les items de la liste complexe comme dans l’annexe 2.</w:t>
       </w:r>
     </w:p>
     <w:p>
       <w:pPr>
-        <w:rPr>
-          <w:lang w:eastAsia="fr-CA"/>
-        </w:rPr>
-      </w:pPr>
-      <w:r>
-        <w:rPr>
-          <w:lang w:eastAsia="fr-CA"/>
-        </w:rPr>
-        <w:t>I/</w:t>
-      </w:r>
-      <w:proofErr w:type="spellStart"/>
-      <w:r>
-        <w:rPr>
-          <w:lang w:eastAsia="fr-CA"/>
-        </w:rPr>
-        <w:t>System.out</w:t>
-      </w:r>
-      <w:proofErr w:type="spellEnd"/>
-      <w:r>
-        <w:rPr>
-          <w:lang w:eastAsia="fr-CA"/>
-        </w:rPr>
-        <w:t>: Adaptateur Champion 159.99</w:t>
-      </w:r>
-    </w:p>
-    <w:p>
-      <w:pPr>
-        <w:rPr>
-          <w:lang w:eastAsia="fr-CA"/>
-        </w:rPr>
-      </w:pPr>
-      <w:r>
-        <w:rPr>
-          <w:lang w:eastAsia="fr-CA"/>
-        </w:rPr>
-        <w:t>I/</w:t>
-      </w:r>
-      <w:proofErr w:type="spellStart"/>
-      <w:r>
-        <w:rPr>
-          <w:lang w:eastAsia="fr-CA"/>
-        </w:rPr>
-        <w:t>System.out</w:t>
-      </w:r>
-      <w:proofErr w:type="spellEnd"/>
-      <w:r>
-        <w:rPr>
-          <w:lang w:eastAsia="fr-CA"/>
-        </w:rPr>
-        <w:t>: Garantie prolongée 149.99</w:t>
-      </w:r>
-    </w:p>
-    <w:p>
-      <w:pPr>
         <w:jc w:val="both"/>
       </w:pPr>
     </w:p>
     <w:sectPr>
-      <w:headerReference w:type="default" r:id="rId9"/>
-      <w:footerReference w:type="default" r:id="rId10"/>
+      <w:headerReference w:type="default" r:id="rId10"/>
+      <w:footerReference w:type="default" r:id="rId11"/>
       <w:pgSz w:w="12240" w:h="15840"/>
       <w:pgMar w:top="1440" w:right="1800" w:bottom="1440" w:left="1800" w:header="708" w:footer="708" w:gutter="0"/>
       <w:pgBorders w:offsetFrom="page">

</xml_diff>